<commit_message>
Se corrigen los formularios.
</commit_message>
<xml_diff>
--- a/assets/docs/Acreditaciones_Personales.docx
+++ b/assets/docs/Acreditaciones_Personales.docx
@@ -296,7 +296,15 @@
           <w:sz w:val="20"/>
           <w:szCs w:val="20"/>
         </w:rPr>
-        <w:t>Dirección postal y electrónica*</w:t>
+        <w:t>Dirección postal</w:t>
+      </w:r>
+      <w:r>
+        <w:rPr>
+          <w:rFonts w:ascii="Lucida Grande" w:hAnsi="Lucida Grande" w:cs="Lucida Grande"/>
+          <w:sz w:val="20"/>
+          <w:szCs w:val="20"/>
+        </w:rPr>
+        <w:t>*</w:t>
       </w:r>
       <w:r>
         <w:rPr>
@@ -316,6 +324,34 @@
           <w:szCs w:val="20"/>
         </w:rPr>
       </w:pPr>
+      <w:r>
+        <w:rPr>
+          <w:rFonts w:ascii="Lucida Grande" w:hAnsi="Lucida Grande" w:cs="Lucida Grande"/>
+          <w:sz w:val="20"/>
+          <w:szCs w:val="20"/>
+        </w:rPr>
+        <w:t>Dirección electrónica*</w:t>
+      </w:r>
+      <w:r>
+        <w:rPr>
+          <w:rFonts w:ascii="Lucida Grande" w:hAnsi="Lucida Grande" w:cs="Lucida Grande"/>
+          <w:sz w:val="20"/>
+          <w:szCs w:val="20"/>
+        </w:rPr>
+        <w:t>:</w:t>
+      </w:r>
+    </w:p>
+    <w:p>
+      <w:pPr>
+        <w:ind w:left="-426"/>
+        <w:rPr>
+          <w:rFonts w:ascii="Lucida Grande" w:hAnsi="Lucida Grande" w:cs="Lucida Grande"/>
+          <w:sz w:val="20"/>
+          <w:szCs w:val="20"/>
+        </w:rPr>
+      </w:pPr>
+      <w:bookmarkStart w:id="0" w:name="_GoBack"/>
+      <w:bookmarkEnd w:id="0"/>
       <w:r>
         <w:rPr>
           <w:rFonts w:ascii="Lucida Grande" w:hAnsi="Lucida Grande" w:cs="Lucida Grande"/>
@@ -883,6 +919,7 @@
           <w:color w:val="595959" w:themeColor="text1" w:themeTint="A6"/>
           <w:lang w:val="en-US"/>
         </w:rPr>
+        <w:lastRenderedPageBreak/>
         <w:t>E</w:t>
       </w:r>
       <w:r>
@@ -1035,15 +1072,6 @@
           <w:sz w:val="18"/>
           <w:szCs w:val="18"/>
         </w:rPr>
-        <w:fldChar w:fldCharType="separate"/>
-      </w:r>
-      <w:r>
-        <w:rPr>
-          <w:rFonts w:ascii="Lucida Grande" w:eastAsia="Times New Roman" w:hAnsi="Lucida Grande" w:cs="Lucida Grande"/>
-          <w:color w:val="7F7F7F" w:themeColor="text1" w:themeTint="80"/>
-          <w:sz w:val="18"/>
-          <w:szCs w:val="18"/>
-        </w:rPr>
         <w:fldChar w:fldCharType="end"/>
       </w:r>
       <w:r>
@@ -1058,10 +1086,11 @@
       <w:r>
         <w:rPr>
           <w:rFonts w:ascii="Lucida Grande" w:eastAsia="Times New Roman" w:hAnsi="Lucida Grande" w:cs="Lucida Grande"/>
-          <w:color w:val="7F7F7F" w:themeColor="text1" w:themeTint="80"/>
-          <w:sz w:val="18"/>
-          <w:szCs w:val="18"/>
-          <w:lang w:val="es-ES"/>
+          <w:noProof/>
+          <w:color w:val="7F7F7F" w:themeColor="text1" w:themeTint="80"/>
+          <w:sz w:val="18"/>
+          <w:szCs w:val="18"/>
+          <w:lang w:val="es-ES" w:eastAsia="es-ES"/>
         </w:rPr>
         <w:drawing>
           <wp:inline distT="0" distB="0" distL="0" distR="0" wp14:anchorId="2A26481A" wp14:editId="4F90F139">
@@ -1246,7 +1275,6 @@
           <w:color w:val="595959" w:themeColor="text1" w:themeTint="A6"/>
           <w:lang w:val="en-US"/>
         </w:rPr>
-        <w:lastRenderedPageBreak/>
         <w:t xml:space="preserve">De forma </w:t>
       </w:r>
       <w:proofErr w:type="spellStart"/>
@@ -2032,6 +2060,7 @@
           <w:color w:val="595959" w:themeColor="text1" w:themeTint="A6"/>
           <w:lang w:val="en-US"/>
         </w:rPr>
+        <w:lastRenderedPageBreak/>
         <w:t xml:space="preserve">Firma de </w:t>
       </w:r>
       <w:proofErr w:type="gramStart"/>
@@ -2278,7 +2307,6 @@
           <w:bCs/>
           <w:color w:val="595959" w:themeColor="text1" w:themeTint="A6"/>
         </w:rPr>
-        <w:lastRenderedPageBreak/>
         <w:t>Resolución de la CNEA:</w:t>
       </w:r>
       <w:r>
@@ -2407,8 +2435,6 @@
         </w:rPr>
         <w:br/>
       </w:r>
-      <w:bookmarkStart w:id="0" w:name="_GoBack"/>
-      <w:bookmarkEnd w:id="0"/>
     </w:p>
     <w:p>
       <w:pPr>
@@ -2882,6 +2908,7 @@
   <w:style w:type="character" w:default="1" w:styleId="Fuentedeprrafopredeter">
     <w:name w:val="Default Paragraph Font"/>
     <w:uiPriority w:val="1"/>
+    <w:semiHidden/>
     <w:unhideWhenUsed/>
   </w:style>
   <w:style w:type="table" w:default="1" w:styleId="Tablanormal">
@@ -3344,6 +3371,7 @@
   <w:style w:type="character" w:default="1" w:styleId="Fuentedeprrafopredeter">
     <w:name w:val="Default Paragraph Font"/>
     <w:uiPriority w:val="1"/>
+    <w:semiHidden/>
     <w:unhideWhenUsed/>
   </w:style>
   <w:style w:type="table" w:default="1" w:styleId="Tablanormal">

</xml_diff>